<commit_message>
add the architecture diagram from the assignment pdf
</commit_message>
<xml_diff>
--- a/report.docx
+++ b/report.docx
@@ -42,18 +42,27 @@
           <w:sz w:val="32"/>
         </w:rPr>
         <w:t>:</w:t>
+      </w:r>
+    </w:p>
+    <w:p>
+      <w:pPr>
+        <w:pStyle w:val="style0"/>
+        <w:rPr/>
+      </w:pPr>
+      <w:r>
+        <w:rPr/>
         <w:drawing>
           <wp:anchor allowOverlap="1" behindDoc="0" distB="0" distL="0" distR="0" distT="0" layoutInCell="1" locked="0" relativeHeight="0" simplePos="0">
             <wp:simplePos x="0" y="0"/>
             <wp:positionH relativeFrom="column">
-              <wp:posOffset>-590550</wp:posOffset>
+              <wp:posOffset>-281940</wp:posOffset>
             </wp:positionH>
             <wp:positionV relativeFrom="paragraph">
-              <wp:posOffset>551815</wp:posOffset>
+              <wp:posOffset>0</wp:posOffset>
             </wp:positionV>
-            <wp:extent cx="6591300" cy="4609465"/>
+            <wp:extent cx="5838190" cy="3999230"/>
             <wp:effectExtent b="0" l="0" r="0" t="0"/>
-            <wp:wrapSquare wrapText="bothSides"/>
+            <wp:wrapSquare wrapText="largest"/>
             <wp:docPr descr="" id="0" name="Picture"/>
             <wp:cNvGraphicFramePr>
               <a:graphicFrameLocks xmlns:a="http://schemas.openxmlformats.org/drawingml/2006/main" noChangeAspect="1"/>
@@ -77,7 +86,7 @@
                   <pic:spPr bwMode="auto">
                     <a:xfrm>
                       <a:off x="0" y="0"/>
-                      <a:ext cx="6591300" cy="4609465"/>
+                      <a:ext cx="5838190" cy="3999230"/>
                     </a:xfrm>
                     <a:prstGeom prst="rect">
                       <a:avLst/>
@@ -133,50 +142,30 @@
           <w:rFonts w:ascii="標楷體" w:cs="Aharoni" w:eastAsia="標楷體" w:hAnsi="標楷體"/>
           <w:sz w:val="32"/>
         </w:rPr>
-        <w:t xml:space="preserve">(almost all modules are from lab </w:t>
-      </w:r>
-      <w:r>
-        <w:rPr>
-          <w:rFonts w:ascii="標楷體" w:cs="Aharoni" w:eastAsia="標楷體" w:hAnsi="標楷體"/>
-          <w:sz w:val="32"/>
-        </w:rPr>
-        <w:t>4</w:t>
-      </w:r>
-      <w:r>
-        <w:rPr>
-          <w:rFonts w:ascii="標楷體" w:cs="Aharoni" w:eastAsia="標楷體" w:hAnsi="標楷體"/>
-          <w:sz w:val="32"/>
-        </w:rPr>
-        <w:t>)</w:t>
-      </w:r>
-    </w:p>
-    <w:p>
-      <w:pPr>
-        <w:pStyle w:val="style0"/>
-        <w:rPr/>
-      </w:pPr>
-      <w:r>
-        <w:rPr/>
-      </w:r>
-    </w:p>
-    <w:p>
-      <w:pPr>
-        <w:pStyle w:val="style0"/>
-        <w:rPr>
-          <w:rFonts w:ascii="標楷體" w:cs="Aharoni" w:eastAsia="標楷體" w:hAnsi="標楷體"/>
-        </w:rPr>
-      </w:pPr>
-      <w:r>
-        <w:rPr>
-          <w:rFonts w:ascii="標楷體" w:cs="Aharoni" w:eastAsia="標楷體" w:hAnsi="標楷體"/>
-        </w:rPr>
-        <w:t xml:space="preserve">Pipe_CPU.v: The top module,we add </w:t>
-      </w:r>
-      <w:r>
-        <w:rPr>
-          <w:rFonts w:ascii="標楷體" w:cs="Aharoni" w:eastAsia="標楷體" w:hAnsi="標楷體"/>
-        </w:rPr>
-        <w:t>the hazard detection unit and forward unit to this CPU. If we find the's a hazard, we need to fetch  the temporary results in pipe register and send them to previous stages and maybe raise some stall/flush signals.</w:t>
+        <w:t>(almost all modules are from lab 4)</w:t>
+      </w:r>
+    </w:p>
+    <w:p>
+      <w:pPr>
+        <w:pStyle w:val="style0"/>
+        <w:rPr/>
+      </w:pPr>
+      <w:r>
+        <w:rPr/>
+      </w:r>
+    </w:p>
+    <w:p>
+      <w:pPr>
+        <w:pStyle w:val="style0"/>
+        <w:rPr>
+          <w:rFonts w:ascii="標楷體" w:cs="Aharoni" w:eastAsia="標楷體" w:hAnsi="標楷體"/>
+        </w:rPr>
+      </w:pPr>
+      <w:r>
+        <w:rPr>
+          <w:rFonts w:ascii="標楷體" w:cs="Aharoni" w:eastAsia="標楷體" w:hAnsi="標楷體"/>
+        </w:rPr>
+        <w:t>Pipe_CPU.v: The top module,we add the hazard detection unit and forward unit to this CPU. If we find the's a hazard, we need to fetch  the temporary results in pipe register and send them to previous stages and maybe raise some stall/flush signals.</w:t>
       </w:r>
     </w:p>
     <w:p>
@@ -434,13 +423,7 @@
         <w:rPr>
           <w:rFonts w:ascii="標楷體" w:cs="Aharoni" w:eastAsia="標楷體" w:hAnsi="標楷體"/>
         </w:rPr>
-        <w:t xml:space="preserve">ProgramCounter.v: The PC of our CPU, it just passes the 32-bits bus from pc_in_i to pc_out_i during clock edges. </w:t>
-      </w:r>
-      <w:r>
-        <w:rPr>
-          <w:rFonts w:ascii="標楷體" w:cs="Aharoni" w:eastAsia="標楷體" w:hAnsi="標楷體"/>
-        </w:rPr>
-        <w:t>Add another signal called pcwrite to decide if we can modify PC or not (load-use cases).</w:t>
+        <w:t>ProgramCounter.v: The PC of our CPU, it just passes the 32-bits bus from pc_in_i to pc_out_i during clock edges. Add another signal called pcwrite to decide if we can modify PC or not (load-use cases).</w:t>
       </w:r>
     </w:p>
     <w:p>
@@ -536,13 +519,7 @@
         <w:rPr>
           <w:rFonts w:ascii="標楷體" w:cs="Aharoni" w:eastAsia="標楷體" w:hAnsi="標楷體"/>
         </w:rPr>
-        <w:t xml:space="preserve">Hazard.v : </w:t>
-      </w:r>
-      <w:r>
-        <w:rPr>
-          <w:rFonts w:ascii="標楷體" w:cs="Aharoni" w:eastAsia="標楷體" w:hAnsi="標楷體"/>
-        </w:rPr>
-        <w:t>Implement the hazard detection on the textbook, consider branch and jump cases.</w:t>
+        <w:t>Hazard.v : Implement the hazard detection on the textbook, consider branch and jump cases.</w:t>
       </w:r>
     </w:p>
     <w:p>
@@ -588,13 +565,7 @@
         <w:rPr>
           <w:rFonts w:ascii="標楷體" w:cs="Aharoni" w:eastAsia="標楷體" w:hAnsi="標楷體"/>
         </w:rPr>
-        <w:t>F</w:t>
-      </w:r>
-      <w:r>
-        <w:rPr>
-          <w:rFonts w:ascii="標楷體" w:cs="Aharoni" w:eastAsia="標楷體" w:hAnsi="標楷體"/>
-        </w:rPr>
-        <w:t>orwading.v: The forwarding unit on the textbook. It the previous stage of pipelining need the result of the following stages (src == dst), than send them back. We have to notice that R0 is immutable. We add two muxes to read the forwarda/forwardb signal and choose the correct input of ALU.</w:t>
+        <w:t>Forwading.v: The forwarding unit on the textbook. It the previous stage of pipelining need the result of the following stages (src == dst), than send them back. We have to notice that R0 is immutable. We add two muxes to read the forwarda/forwardb signal and choose the correct input of ALU.</w:t>
       </w:r>
     </w:p>
     <w:p>
@@ -771,31 +742,7 @@
         <w:rPr>
           <w:rFonts w:ascii="標楷體" w:cs="Aharoni" w:eastAsia="標楷體" w:hAnsi="標楷體"/>
         </w:rPr>
-        <w:t xml:space="preserve">Understand the </w:t>
-      </w:r>
-      <w:r>
-        <w:rPr>
-          <w:rFonts w:ascii="標楷體" w:cs="Aharoni" w:eastAsia="標楷體" w:hAnsi="標楷體"/>
-        </w:rPr>
-        <w:t>issues and solutions/implementation of hazard</w:t>
-      </w:r>
-      <w:r>
-        <w:rPr>
-          <w:rFonts w:ascii="標楷體" w:cs="Aharoni" w:eastAsia="標楷體" w:hAnsi="標楷體"/>
-        </w:rPr>
-        <w:t xml:space="preserve"> </w:t>
-      </w:r>
-      <w:r>
-        <w:rPr>
-          <w:rFonts w:ascii="標楷體" w:cs="Aharoni" w:eastAsia="標楷體" w:hAnsi="標楷體"/>
-        </w:rPr>
-        <w:t xml:space="preserve">detection mechanism </w:t>
-      </w:r>
-      <w:r>
-        <w:rPr>
-          <w:rFonts w:ascii="標楷體" w:cs="Aharoni" w:eastAsia="標楷體" w:hAnsi="標楷體"/>
-        </w:rPr>
-        <w:t>in MIPS architecture.</w:t>
+        <w:t>Understand the issues and solutions/implementation of hazard detection mechanism in MIPS architecture.</w:t>
       </w:r>
     </w:p>
     <w:p>
@@ -896,14 +843,7 @@
           <w:rFonts w:ascii="標楷體" w:cs="Aharoni" w:eastAsia="標楷體" w:hAnsi="標楷體"/>
           <w:sz w:val="32"/>
         </w:rPr>
-        <w:t>Code review</w:t>
-      </w:r>
-      <w:r>
-        <w:rPr>
-          <w:rFonts w:ascii="標楷體" w:cs="Aharoni" w:eastAsia="標楷體" w:hAnsi="標楷體"/>
-          <w:sz w:val="32"/>
-        </w:rPr>
-        <w:t xml:space="preserve"> and Report.</w:t>
+        <w:t>Code review and Report.</w:t>
       </w:r>
     </w:p>
     <w:p>

</xml_diff>

<commit_message>
edit the diagram in report
</commit_message>
<xml_diff>
--- a/report.docx
+++ b/report.docx
@@ -29,22 +29,23 @@
       </w:pPr>
       <w:r>
         <w:rPr>
-          <w:rFonts w:ascii="標楷體" w:eastAsia="標楷體" w:hAnsi="標楷體" w:cs="Aharoni" w:hint="eastAsia"/>
+          <w:rFonts w:ascii="標楷體" w:eastAsia="標楷體" w:hAnsi="標楷體" w:cs="Aharoni"/>
           <w:noProof/>
+          <w:sz w:val="32"/>
         </w:rPr>
         <w:drawing>
-          <wp:anchor distT="0" distB="0" distL="114300" distR="114300" simplePos="0" relativeHeight="251658240" behindDoc="0" locked="0" layoutInCell="1" allowOverlap="1" wp14:anchorId="61796486" wp14:editId="09126331">
+          <wp:anchor distT="0" distB="0" distL="114300" distR="114300" simplePos="0" relativeHeight="251658240" behindDoc="0" locked="0" layoutInCell="1" allowOverlap="1" wp14:anchorId="5D6E0D9D" wp14:editId="620D16BA">
             <wp:simplePos x="0" y="0"/>
             <wp:positionH relativeFrom="column">
-              <wp:posOffset>-1040765</wp:posOffset>
+              <wp:posOffset>-1029335</wp:posOffset>
             </wp:positionH>
             <wp:positionV relativeFrom="paragraph">
-              <wp:posOffset>485775</wp:posOffset>
+              <wp:posOffset>457200</wp:posOffset>
             </wp:positionV>
-            <wp:extent cx="7296150" cy="4739005"/>
+            <wp:extent cx="7391400" cy="4800600"/>
             <wp:effectExtent l="0" t="0" r="0" b="0"/>
             <wp:wrapSquare wrapText="bothSides"/>
-            <wp:docPr id="2" name="圖片 2"/>
+            <wp:docPr id="1" name="圖片 1"/>
             <wp:cNvGraphicFramePr>
               <a:graphicFrameLocks xmlns:a="http://schemas.openxmlformats.org/drawingml/2006/main" noChangeAspect="1"/>
             </wp:cNvGraphicFramePr>
@@ -70,7 +71,7 @@
                   <pic:spPr>
                     <a:xfrm>
                       <a:off x="0" y="0"/>
-                      <a:ext cx="7296150" cy="4739005"/>
+                      <a:ext cx="7391400" cy="4800600"/>
                     </a:xfrm>
                     <a:prstGeom prst="rect">
                       <a:avLst/>
@@ -93,116 +94,97 @@
           <w:rFonts w:ascii="標楷體" w:eastAsia="標楷體" w:hAnsi="標楷體" w:cs="Aharoni"/>
           <w:sz w:val="32"/>
         </w:rPr>
-        <w:t>架構圖</w:t>
-      </w:r>
-      <w:r>
+        <w:t>架構圖:</w:t>
+      </w:r>
+      <w:bookmarkStart w:id="0" w:name="_GoBack"/>
+      <w:bookmarkEnd w:id="0"/>
+    </w:p>
+    <w:p>
+      <w:pPr>
         <w:rPr>
           <w:rFonts w:ascii="標楷體" w:eastAsia="標楷體" w:hAnsi="標楷體" w:cs="Aharoni"/>
           <w:sz w:val="32"/>
         </w:rPr>
-        <w:t>:</w:t>
-      </w:r>
-    </w:p>
-    <w:p>
-      <w:pPr>
+      </w:pPr>
+      <w:r>
         <w:rPr>
           <w:rFonts w:ascii="標楷體" w:eastAsia="標楷體" w:hAnsi="標楷體" w:cs="Aharoni"/>
           <w:sz w:val="32"/>
         </w:rPr>
-      </w:pPr>
-      <w:r>
+        <w:t>設計模組分析:</w:t>
+      </w:r>
+    </w:p>
+    <w:p>
+      <w:pPr>
         <w:rPr>
           <w:rFonts w:ascii="標楷體" w:eastAsia="標楷體" w:hAnsi="標楷體" w:cs="Aharoni"/>
           <w:sz w:val="32"/>
         </w:rPr>
-        <w:t>設</w:t>
-      </w:r>
+      </w:pPr>
       <w:r>
         <w:rPr>
           <w:rFonts w:ascii="標楷體" w:eastAsia="標楷體" w:hAnsi="標楷體" w:cs="Aharoni"/>
           <w:sz w:val="32"/>
         </w:rPr>
-        <w:t>計模組分析</w:t>
-      </w:r>
+        <w:t>(</w:t>
+      </w:r>
+      <w:proofErr w:type="gramStart"/>
       <w:r>
         <w:rPr>
           <w:rFonts w:ascii="標楷體" w:eastAsia="標楷體" w:hAnsi="標楷體" w:cs="Aharoni"/>
           <w:sz w:val="32"/>
         </w:rPr>
-        <w:t>:</w:t>
-      </w:r>
-    </w:p>
-    <w:p>
-      <w:pPr>
+        <w:t>almost</w:t>
+      </w:r>
+      <w:proofErr w:type="gramEnd"/>
+      <w:r>
         <w:rPr>
           <w:rFonts w:ascii="標楷體" w:eastAsia="標楷體" w:hAnsi="標楷體" w:cs="Aharoni"/>
           <w:sz w:val="32"/>
         </w:rPr>
-      </w:pPr>
-      <w:r>
-        <w:rPr>
-          <w:rFonts w:ascii="標楷體" w:eastAsia="標楷體" w:hAnsi="標楷體" w:cs="Aharoni"/>
-          <w:sz w:val="32"/>
-        </w:rPr>
-        <w:t>(</w:t>
+        <w:t xml:space="preserve"> all modules are from lab 4)</w:t>
+      </w:r>
+    </w:p>
+    <w:p/>
+    <w:p>
+      <w:pPr>
+        <w:rPr>
+          <w:rFonts w:ascii="標楷體" w:eastAsia="標楷體" w:hAnsi="標楷體" w:cs="Aharoni"/>
+        </w:rPr>
+      </w:pPr>
+      <w:proofErr w:type="spellStart"/>
+      <w:r>
+        <w:rPr>
+          <w:rFonts w:ascii="標楷體" w:eastAsia="標楷體" w:hAnsi="標楷體" w:cs="Aharoni"/>
+        </w:rPr>
+        <w:t>Pipe_CPU.v</w:t>
+      </w:r>
+      <w:proofErr w:type="spellEnd"/>
+      <w:r>
+        <w:rPr>
+          <w:rFonts w:ascii="標楷體" w:eastAsia="標楷體" w:hAnsi="標楷體" w:cs="Aharoni"/>
+        </w:rPr>
+        <w:t xml:space="preserve">: The top </w:t>
+      </w:r>
+      <w:proofErr w:type="spellStart"/>
+      <w:r>
+        <w:rPr>
+          <w:rFonts w:ascii="標楷體" w:eastAsia="標楷體" w:hAnsi="標楷體" w:cs="Aharoni"/>
+        </w:rPr>
+        <w:t>module</w:t>
       </w:r>
       <w:proofErr w:type="gramStart"/>
       <w:r>
         <w:rPr>
           <w:rFonts w:ascii="標楷體" w:eastAsia="標楷體" w:hAnsi="標楷體" w:cs="Aharoni"/>
-          <w:sz w:val="32"/>
-        </w:rPr>
-        <w:t>almost</w:t>
-      </w:r>
+        </w:rPr>
+        <w:t>,we</w:t>
+      </w:r>
+      <w:proofErr w:type="spellEnd"/>
       <w:proofErr w:type="gramEnd"/>
       <w:r>
         <w:rPr>
           <w:rFonts w:ascii="標楷體" w:eastAsia="標楷體" w:hAnsi="標楷體" w:cs="Aharoni"/>
-          <w:sz w:val="32"/>
-        </w:rPr>
-        <w:t xml:space="preserve"> all modules are from lab 4)</w:t>
-      </w:r>
-    </w:p>
-    <w:p/>
-    <w:p>
-      <w:pPr>
-        <w:rPr>
-          <w:rFonts w:ascii="標楷體" w:eastAsia="標楷體" w:hAnsi="標楷體" w:cs="Aharoni"/>
-        </w:rPr>
-      </w:pPr>
-      <w:proofErr w:type="spellStart"/>
-      <w:r>
-        <w:rPr>
-          <w:rFonts w:ascii="標楷體" w:eastAsia="標楷體" w:hAnsi="標楷體" w:cs="Aharoni"/>
-        </w:rPr>
-        <w:t>Pipe_CPU.v</w:t>
-      </w:r>
-      <w:proofErr w:type="spellEnd"/>
-      <w:r>
-        <w:rPr>
-          <w:rFonts w:ascii="標楷體" w:eastAsia="標楷體" w:hAnsi="標楷體" w:cs="Aharoni"/>
-        </w:rPr>
-        <w:t xml:space="preserve">: The top </w:t>
-      </w:r>
-      <w:proofErr w:type="spellStart"/>
-      <w:r>
-        <w:rPr>
-          <w:rFonts w:ascii="標楷體" w:eastAsia="標楷體" w:hAnsi="標楷體" w:cs="Aharoni"/>
-        </w:rPr>
-        <w:t>module</w:t>
-      </w:r>
-      <w:proofErr w:type="gramStart"/>
-      <w:r>
-        <w:rPr>
-          <w:rFonts w:ascii="標楷體" w:eastAsia="標楷體" w:hAnsi="標楷體" w:cs="Aharoni"/>
-        </w:rPr>
-        <w:t>,we</w:t>
-      </w:r>
-      <w:proofErr w:type="spellEnd"/>
-      <w:proofErr w:type="gramEnd"/>
-      <w:r>
-        <w:rPr>
-          <w:rFonts w:ascii="標楷體" w:eastAsia="標楷體" w:hAnsi="標楷體" w:cs="Aharoni"/>
         </w:rPr>
         <w:t xml:space="preserve"> add the hazard detection unit and forward unit to this CPU. If we find </w:t>
       </w:r>
@@ -218,13 +200,7 @@
         <w:rPr>
           <w:rFonts w:ascii="標楷體" w:eastAsia="標楷體" w:hAnsi="標楷體" w:cs="Aharoni"/>
         </w:rPr>
-        <w:t xml:space="preserve"> a hazard, we need to fetch  the temporary results in pipe register and </w:t>
-      </w:r>
-      <w:r>
-        <w:rPr>
-          <w:rFonts w:ascii="標楷體" w:eastAsia="標楷體" w:hAnsi="標楷體" w:cs="Aharoni"/>
-        </w:rPr>
-        <w:t>send them to previous stages and maybe raise some stall/flush signals.</w:t>
+        <w:t xml:space="preserve"> a hazard, we need to fetch  the temporary results in pipe register and send them to previous stages and maybe raise some stall/flush signals.</w:t>
       </w:r>
     </w:p>
     <w:p/>
@@ -303,13 +279,7 @@
         <w:rPr>
           <w:rFonts w:ascii="標楷體" w:eastAsia="標楷體" w:hAnsi="標楷體" w:cs="Aharoni"/>
         </w:rPr>
-        <w:t>: The very basic a-bit ALU, including and, or, add, les</w:t>
-      </w:r>
-      <w:r>
-        <w:rPr>
-          <w:rFonts w:ascii="標楷體" w:eastAsia="標楷體" w:hAnsi="標楷體" w:cs="Aharoni"/>
-        </w:rPr>
-        <w:t>s four operations.</w:t>
+        <w:t>: The very basic a-bit ALU, including and, or, add, less four operations.</w:t>
       </w:r>
     </w:p>
     <w:p/>
@@ -402,13 +372,7 @@
         <w:rPr>
           <w:rFonts w:ascii="標楷體" w:eastAsia="標楷體" w:hAnsi="標楷體" w:cs="Aharoni"/>
         </w:rPr>
-        <w:t>ALU</w:t>
-      </w:r>
-      <w:r>
-        <w:rPr>
-          <w:rFonts w:ascii="標楷體" w:eastAsia="標楷體" w:hAnsi="標楷體" w:cs="Aharoni"/>
-        </w:rPr>
-        <w:t>.v</w:t>
+        <w:t>ALU.v</w:t>
       </w:r>
       <w:proofErr w:type="spellEnd"/>
       <w:r>
@@ -507,13 +471,7 @@
         <w:rPr>
           <w:rFonts w:ascii="標楷體" w:eastAsia="標楷體" w:hAnsi="標楷體" w:cs="Aharoni"/>
         </w:rPr>
-        <w:t>: The instruction Memory of the CP</w:t>
-      </w:r>
-      <w:r>
-        <w:rPr>
-          <w:rFonts w:ascii="標楷體" w:eastAsia="標楷體" w:hAnsi="標楷體" w:cs="Aharoni"/>
-        </w:rPr>
-        <w:t>U, where we store our program.</w:t>
+        <w:t>: The instruction Memory of the CPU, where we store our program.</w:t>
       </w:r>
     </w:p>
     <w:p>
@@ -631,13 +589,7 @@
         <w:rPr>
           <w:rFonts w:ascii="標楷體" w:eastAsia="標楷體" w:hAnsi="標楷體" w:cs="Aharoni"/>
         </w:rPr>
-        <w:t>: The PC of our CPU, it just p</w:t>
-      </w:r>
-      <w:r>
-        <w:rPr>
-          <w:rFonts w:ascii="標楷體" w:eastAsia="標楷體" w:hAnsi="標楷體" w:cs="Aharoni"/>
-        </w:rPr>
-        <w:t xml:space="preserve">asses the 32-bits bus from </w:t>
+        <w:t xml:space="preserve">: The PC of our CPU, it just passes the 32-bits bus from </w:t>
       </w:r>
       <w:proofErr w:type="spellStart"/>
       <w:r>
@@ -715,13 +667,7 @@
         <w:rPr>
           <w:rFonts w:ascii="標楷體" w:eastAsia="標楷體" w:hAnsi="標楷體" w:cs="Aharoni"/>
         </w:rPr>
-        <w:t xml:space="preserve">Shift_Left_Two_32.v: Append two zeros to the </w:t>
-      </w:r>
-      <w:r>
-        <w:rPr>
-          <w:rFonts w:ascii="標楷體" w:eastAsia="標楷體" w:hAnsi="標楷體" w:cs="Aharoni"/>
-        </w:rPr>
-        <w:t>input signal.</w:t>
+        <w:t>Shift_Left_Two_32.v: Append two zeros to the input signal.</w:t>
       </w:r>
     </w:p>
     <w:p>
@@ -836,13 +782,7 @@
         <w:rPr>
           <w:rFonts w:ascii="標楷體" w:eastAsia="標楷體" w:hAnsi="標楷體" w:cs="Aharoni"/>
         </w:rPr>
-        <w:t>uni</w:t>
-      </w:r>
-      <w:r>
-        <w:rPr>
-          <w:rFonts w:ascii="標楷體" w:eastAsia="標楷體" w:hAnsi="標楷體" w:cs="Aharoni"/>
-        </w:rPr>
-        <w:t>t, keep</w:t>
+        <w:t>unit, keep</w:t>
       </w:r>
       <w:proofErr w:type="gramEnd"/>
       <w:r>
@@ -878,13 +818,7 @@
         <w:rPr>
           <w:rFonts w:ascii="標楷體" w:eastAsia="標楷體" w:hAnsi="標楷體" w:cs="Aharoni"/>
         </w:rPr>
-        <w:t>: The forwarding unit on the textbook. It the previous stage of pipelining need the result of the following sta</w:t>
-      </w:r>
-      <w:r>
-        <w:rPr>
-          <w:rFonts w:ascii="標楷體" w:eastAsia="標楷體" w:hAnsi="標楷體" w:cs="Aharoni"/>
-        </w:rPr>
-        <w:t>ges (</w:t>
+        <w:t>: The forwarding unit on the textbook. It the previous stage of pipelining need the result of the following stages (</w:t>
       </w:r>
       <w:proofErr w:type="spellStart"/>
       <w:r>
@@ -992,373 +926,398 @@
           <w:rFonts w:ascii="標楷體" w:eastAsia="標楷體" w:hAnsi="標楷體" w:cs="Aharoni"/>
           <w:sz w:val="32"/>
         </w:rPr>
-        <w:t>完成部分</w:t>
-      </w:r>
+        <w:t xml:space="preserve">完成部分: </w:t>
+      </w:r>
+      <w:proofErr w:type="gramStart"/>
       <w:r>
         <w:rPr>
           <w:rFonts w:ascii="標楷體" w:eastAsia="標楷體" w:hAnsi="標楷體" w:cs="Aharoni"/>
           <w:sz w:val="32"/>
         </w:rPr>
-        <w:t xml:space="preserve">: </w:t>
-      </w:r>
+        <w:t>All basic requirements and advances.</w:t>
+      </w:r>
+      <w:proofErr w:type="gramEnd"/>
+    </w:p>
+    <w:p>
+      <w:pPr>
+        <w:rPr>
+          <w:rFonts w:ascii="標楷體" w:eastAsia="標楷體" w:hAnsi="標楷體" w:cs="Aharoni"/>
+        </w:rPr>
+      </w:pPr>
+    </w:p>
+    <w:p>
+      <w:pPr>
+        <w:rPr>
+          <w:rFonts w:ascii="標楷體" w:eastAsia="標楷體" w:hAnsi="標楷體" w:cs="Aharoni"/>
+        </w:rPr>
+      </w:pPr>
+    </w:p>
+    <w:p>
+      <w:pPr>
+        <w:rPr>
+          <w:rFonts w:ascii="標楷體" w:eastAsia="標楷體" w:hAnsi="標楷體" w:cs="Aharoni"/>
+          <w:sz w:val="32"/>
+        </w:rPr>
+      </w:pPr>
+      <w:r>
+        <w:rPr>
+          <w:rFonts w:ascii="標楷體" w:eastAsia="標楷體" w:hAnsi="標楷體" w:cs="Aharoni"/>
+          <w:sz w:val="32"/>
+        </w:rPr>
+        <w:t>遇到問題及解決方法:</w:t>
+      </w:r>
+    </w:p>
+    <w:p>
+      <w:pPr>
+        <w:ind w:firstLine="480"/>
+        <w:rPr>
+          <w:rFonts w:ascii="標楷體" w:eastAsia="標楷體" w:hAnsi="標楷體" w:cs="Aharoni"/>
+        </w:rPr>
+      </w:pPr>
+      <w:r>
+        <w:rPr>
+          <w:rFonts w:ascii="標楷體" w:eastAsia="標楷體" w:hAnsi="標楷體" w:cs="Aharoni"/>
+        </w:rPr>
+        <w:t xml:space="preserve">In </w:t>
+      </w:r>
+      <w:proofErr w:type="spellStart"/>
       <w:proofErr w:type="gramStart"/>
       <w:r>
         <w:rPr>
           <w:rFonts w:ascii="標楷體" w:eastAsia="標楷體" w:hAnsi="標楷體" w:cs="Aharoni"/>
+        </w:rPr>
+        <w:t>lw</w:t>
+      </w:r>
+      <w:proofErr w:type="spellEnd"/>
+      <w:proofErr w:type="gramEnd"/>
+      <w:r>
+        <w:rPr>
+          <w:rFonts w:ascii="標楷體" w:eastAsia="標楷體" w:hAnsi="標楷體" w:cs="Aharoni"/>
+        </w:rPr>
+        <w:t xml:space="preserve"> stall cased we need insert another </w:t>
+      </w:r>
+      <w:proofErr w:type="spellStart"/>
+      <w:r>
+        <w:rPr>
+          <w:rFonts w:ascii="標楷體" w:eastAsia="標楷體" w:hAnsi="標楷體" w:cs="Aharoni"/>
+        </w:rPr>
+        <w:t>nop</w:t>
+      </w:r>
+      <w:proofErr w:type="spellEnd"/>
+      <w:r>
+        <w:rPr>
+          <w:rFonts w:ascii="標楷體" w:eastAsia="標楷體" w:hAnsi="標楷體" w:cs="Aharoni"/>
+        </w:rPr>
+        <w:t xml:space="preserve"> and keep the old value of </w:t>
+      </w:r>
+      <w:proofErr w:type="spellStart"/>
+      <w:r>
+        <w:rPr>
+          <w:rFonts w:ascii="標楷體" w:eastAsia="標楷體" w:hAnsi="標楷體" w:cs="Aharoni"/>
+        </w:rPr>
+        <w:t>regwrite</w:t>
+      </w:r>
+      <w:proofErr w:type="spellEnd"/>
+      <w:r>
+        <w:rPr>
+          <w:rFonts w:ascii="標楷體" w:eastAsia="標楷體" w:hAnsi="標楷體" w:cs="Aharoni"/>
+        </w:rPr>
+        <w:t>.</w:t>
+      </w:r>
+      <w:r>
+        <w:rPr>
+          <w:rFonts w:ascii="標楷體" w:eastAsia="標楷體" w:hAnsi="標楷體" w:cs="Aharoni" w:hint="eastAsia"/>
+        </w:rPr>
+        <w:t xml:space="preserve"> </w:t>
+      </w:r>
+      <w:r>
+        <w:rPr>
+          <w:rFonts w:ascii="標楷體" w:eastAsia="標楷體" w:hAnsi="標楷體" w:cs="Aharoni" w:hint="eastAsia"/>
+        </w:rPr>
+        <w:t xml:space="preserve">When </w:t>
+      </w:r>
+      <w:proofErr w:type="spellStart"/>
+      <w:proofErr w:type="gramStart"/>
+      <w:r>
+        <w:rPr>
+          <w:rFonts w:ascii="標楷體" w:eastAsia="標楷體" w:hAnsi="標楷體" w:cs="Aharoni" w:hint="eastAsia"/>
+        </w:rPr>
+        <w:t>lw</w:t>
+      </w:r>
+      <w:proofErr w:type="spellEnd"/>
+      <w:proofErr w:type="gramEnd"/>
+      <w:r>
+        <w:rPr>
+          <w:rFonts w:ascii="標楷體" w:eastAsia="標楷體" w:hAnsi="標楷體" w:cs="Aharoni" w:hint="eastAsia"/>
+        </w:rPr>
+        <w:t xml:space="preserve"> is in ex stage, and hazard unit detects data hazard between instruction in id stage and </w:t>
+      </w:r>
+      <w:proofErr w:type="spellStart"/>
+      <w:r>
+        <w:rPr>
+          <w:rFonts w:ascii="標楷體" w:eastAsia="標楷體" w:hAnsi="標楷體" w:cs="Aharoni" w:hint="eastAsia"/>
+        </w:rPr>
+        <w:t>lw</w:t>
+      </w:r>
+      <w:proofErr w:type="spellEnd"/>
+      <w:r>
+        <w:rPr>
+          <w:rFonts w:ascii="標楷體" w:eastAsia="標楷體" w:hAnsi="標楷體" w:cs="Aharoni" w:hint="eastAsia"/>
+        </w:rPr>
+        <w:t xml:space="preserve">, the unit will send out 0 to inform pipe </w:t>
+      </w:r>
+      <w:proofErr w:type="spellStart"/>
+      <w:r>
+        <w:rPr>
+          <w:rFonts w:ascii="標楷體" w:eastAsia="標楷體" w:hAnsi="標楷體" w:cs="Aharoni" w:hint="eastAsia"/>
+        </w:rPr>
+        <w:t>reg</w:t>
+      </w:r>
+      <w:proofErr w:type="spellEnd"/>
+      <w:r>
+        <w:rPr>
+          <w:rFonts w:ascii="標楷體" w:eastAsia="標楷體" w:hAnsi="標楷體" w:cs="Aharoni" w:hint="eastAsia"/>
+        </w:rPr>
+        <w:t xml:space="preserve"> not to write to stall, and send out flush signal to </w:t>
+      </w:r>
+      <w:proofErr w:type="spellStart"/>
+      <w:r>
+        <w:rPr>
+          <w:rFonts w:ascii="標楷體" w:eastAsia="標楷體" w:hAnsi="標楷體" w:cs="Aharoni" w:hint="eastAsia"/>
+        </w:rPr>
+        <w:t>idex</w:t>
+      </w:r>
+      <w:proofErr w:type="spellEnd"/>
+      <w:r>
+        <w:rPr>
+          <w:rFonts w:ascii="標楷體" w:eastAsia="標楷體" w:hAnsi="標楷體" w:cs="Aharoni" w:hint="eastAsia"/>
+        </w:rPr>
+        <w:t xml:space="preserve"> pipe </w:t>
+      </w:r>
+      <w:proofErr w:type="spellStart"/>
+      <w:r>
+        <w:rPr>
+          <w:rFonts w:ascii="標楷體" w:eastAsia="標楷體" w:hAnsi="標楷體" w:cs="Aharoni" w:hint="eastAsia"/>
+        </w:rPr>
+        <w:t>reg</w:t>
+      </w:r>
+      <w:proofErr w:type="spellEnd"/>
+      <w:r>
+        <w:rPr>
+          <w:rFonts w:ascii="標楷體" w:eastAsia="標楷體" w:hAnsi="標楷體" w:cs="Aharoni" w:hint="eastAsia"/>
+        </w:rPr>
+        <w:t xml:space="preserve"> to </w:t>
+      </w:r>
+      <w:r>
+        <w:rPr>
+          <w:rFonts w:ascii="標楷體" w:eastAsia="標楷體" w:hAnsi="標楷體" w:cs="Aharoni" w:hint="eastAsia"/>
+        </w:rPr>
+        <w:t>produce</w:t>
+      </w:r>
+      <w:r>
+        <w:rPr>
+          <w:rFonts w:ascii="標楷體" w:eastAsia="標楷體" w:hAnsi="標楷體" w:cs="Aharoni" w:hint="eastAsia"/>
+        </w:rPr>
+        <w:t xml:space="preserve"> the</w:t>
+      </w:r>
+      <w:r>
+        <w:rPr>
+          <w:rFonts w:ascii="標楷體" w:eastAsia="標楷體" w:hAnsi="標楷體" w:cs="Aharoni" w:hint="eastAsia"/>
+        </w:rPr>
+        <w:t xml:space="preserve"> </w:t>
+      </w:r>
+      <w:proofErr w:type="spellStart"/>
+      <w:r>
+        <w:rPr>
+          <w:rFonts w:ascii="標楷體" w:eastAsia="標楷體" w:hAnsi="標楷體" w:cs="Aharoni" w:hint="eastAsia"/>
+        </w:rPr>
+        <w:t>nop</w:t>
+      </w:r>
+      <w:proofErr w:type="spellEnd"/>
+      <w:r>
+        <w:rPr>
+          <w:rFonts w:ascii="標楷體" w:eastAsia="標楷體" w:hAnsi="標楷體" w:cs="Aharoni" w:hint="eastAsia"/>
+        </w:rPr>
+        <w:t>.</w:t>
+      </w:r>
+    </w:p>
+    <w:p>
+      <w:pPr>
+        <w:ind w:firstLine="480"/>
+        <w:rPr>
+          <w:rFonts w:ascii="標楷體" w:eastAsia="標楷體" w:hAnsi="標楷體" w:cs="Aharoni"/>
+        </w:rPr>
+      </w:pPr>
+      <w:r>
+        <w:rPr>
+          <w:rFonts w:ascii="標楷體" w:eastAsia="標楷體" w:hAnsi="標楷體" w:cs="Aharoni" w:hint="eastAsia"/>
+        </w:rPr>
+        <w:t>Ou</w:t>
+      </w:r>
+      <w:r>
+        <w:rPr>
+          <w:rFonts w:ascii="標楷體" w:eastAsia="標楷體" w:hAnsi="標楷體" w:cs="Aharoni" w:hint="eastAsia"/>
+        </w:rPr>
+        <w:t>r</w:t>
+      </w:r>
+      <w:r>
+        <w:rPr>
+          <w:rFonts w:ascii="標楷體" w:eastAsia="標楷體" w:hAnsi="標楷體" w:cs="Aharoni" w:hint="eastAsia"/>
+        </w:rPr>
+        <w:t xml:space="preserve"> stage</w:t>
+      </w:r>
+      <w:r>
+        <w:rPr>
+          <w:rFonts w:ascii="標楷體" w:eastAsia="標楷體" w:hAnsi="標楷體" w:cs="Aharoni" w:hint="eastAsia"/>
+        </w:rPr>
+        <w:t xml:space="preserve"> that sending signal of jump</w:t>
+      </w:r>
+      <w:r>
+        <w:rPr>
+          <w:rFonts w:ascii="標楷體" w:eastAsia="標楷體" w:hAnsi="標楷體" w:cs="Aharoni" w:hint="eastAsia"/>
+        </w:rPr>
+        <w:t xml:space="preserve"> is former than branch, and thus branch </w:t>
+      </w:r>
+      <w:r>
+        <w:rPr>
+          <w:rFonts w:ascii="標楷體" w:eastAsia="標楷體" w:hAnsi="標楷體" w:cs="Aharoni" w:hint="eastAsia"/>
+        </w:rPr>
+        <w:t>must be</w:t>
+      </w:r>
+      <w:r>
+        <w:rPr>
+          <w:rFonts w:ascii="標楷體" w:eastAsia="標楷體" w:hAnsi="標楷體" w:cs="Aharoni" w:hint="eastAsia"/>
+        </w:rPr>
+        <w:t xml:space="preserve"> prior to jump due to order of stage.</w:t>
+      </w:r>
+      <w:r>
+        <w:rPr>
+          <w:rFonts w:ascii="標楷體" w:eastAsia="標楷體" w:hAnsi="標楷體" w:cs="Aharoni" w:hint="eastAsia"/>
+        </w:rPr>
+        <w:t xml:space="preserve"> Also, all jumps and branches need to flush previous pipe </w:t>
+      </w:r>
+      <w:proofErr w:type="spellStart"/>
+      <w:r>
+        <w:rPr>
+          <w:rFonts w:ascii="標楷體" w:eastAsia="標楷體" w:hAnsi="標楷體" w:cs="Aharoni" w:hint="eastAsia"/>
+        </w:rPr>
+        <w:t>reg</w:t>
+      </w:r>
+      <w:r>
+        <w:rPr>
+          <w:rFonts w:ascii="標楷體" w:eastAsia="標楷體" w:hAnsi="標楷體" w:cs="Aharoni" w:hint="eastAsia"/>
+        </w:rPr>
+        <w:t>s</w:t>
+      </w:r>
+      <w:proofErr w:type="spellEnd"/>
+      <w:r>
+        <w:rPr>
+          <w:rFonts w:ascii="標楷體" w:eastAsia="標楷體" w:hAnsi="標楷體" w:cs="Aharoni" w:hint="eastAsia"/>
+        </w:rPr>
+        <w:t xml:space="preserve"> if jumps or branches</w:t>
+      </w:r>
+      <w:r>
+        <w:rPr>
+          <w:rFonts w:ascii="標楷體" w:eastAsia="標楷體" w:hAnsi="標楷體" w:cs="Aharoni" w:hint="eastAsia"/>
+        </w:rPr>
+        <w:t xml:space="preserve"> happen.</w:t>
+      </w:r>
+      <w:r>
+        <w:rPr>
+          <w:rFonts w:ascii="標楷體" w:eastAsia="標楷體" w:hAnsi="標楷體" w:cs="Aharoni"/>
+        </w:rPr>
+        <w:br/>
+      </w:r>
+      <w:r>
+        <w:rPr>
+          <w:rFonts w:ascii="標楷體" w:eastAsia="標楷體" w:hAnsi="標楷體" w:cs="Aharoni" w:hint="eastAsia"/>
+        </w:rPr>
+        <w:t xml:space="preserve">    </w:t>
+      </w:r>
+      <w:r>
+        <w:rPr>
+          <w:rFonts w:ascii="標楷體" w:eastAsia="標楷體" w:hAnsi="標楷體" w:cs="Aharoni"/>
+        </w:rPr>
+        <w:t xml:space="preserve">There's no </w:t>
+      </w:r>
+      <w:proofErr w:type="spellStart"/>
+      <w:r>
+        <w:rPr>
+          <w:rFonts w:ascii="標楷體" w:eastAsia="標楷體" w:hAnsi="標楷體" w:cs="Aharoni"/>
+        </w:rPr>
+        <w:t>testcase</w:t>
+      </w:r>
+      <w:proofErr w:type="spellEnd"/>
+      <w:r>
+        <w:rPr>
+          <w:rFonts w:ascii="標楷體" w:eastAsia="標楷體" w:hAnsi="標楷體" w:cs="Aharoni"/>
+        </w:rPr>
+        <w:t xml:space="preserve"> from TAs so we need to write our own</w:t>
+      </w:r>
+      <w:r>
+        <w:rPr>
+          <w:rFonts w:ascii="標楷體" w:eastAsia="標楷體" w:hAnsi="標楷體" w:cs="Aharoni" w:hint="eastAsia"/>
+        </w:rPr>
+        <w:t xml:space="preserve"> to make</w:t>
+      </w:r>
+      <w:r>
+        <w:rPr>
+          <w:rFonts w:ascii="標楷體" w:eastAsia="標楷體" w:hAnsi="標楷體" w:cs="Aharoni"/>
+        </w:rPr>
+        <w:t>.</w:t>
+      </w:r>
+    </w:p>
+    <w:p>
+      <w:pPr>
+        <w:rPr>
+          <w:rFonts w:ascii="標楷體" w:eastAsia="標楷體" w:hAnsi="標楷體" w:cs="Aharoni"/>
+        </w:rPr>
+      </w:pPr>
+    </w:p>
+    <w:p>
+      <w:pPr>
+        <w:rPr>
+          <w:rFonts w:ascii="標楷體" w:eastAsia="標楷體" w:hAnsi="標楷體" w:cs="Aharoni"/>
           <w:sz w:val="32"/>
         </w:rPr>
-        <w:t>All basic requirements and advances.</w:t>
-      </w:r>
-      <w:proofErr w:type="gramEnd"/>
-    </w:p>
-    <w:p>
-      <w:pPr>
-        <w:rPr>
-          <w:rFonts w:ascii="標楷體" w:eastAsia="標楷體" w:hAnsi="標楷體" w:cs="Aharoni"/>
-        </w:rPr>
-      </w:pPr>
-    </w:p>
-    <w:p>
-      <w:pPr>
-        <w:rPr>
-          <w:rFonts w:ascii="標楷體" w:eastAsia="標楷體" w:hAnsi="標楷體" w:cs="Aharoni"/>
-        </w:rPr>
-      </w:pPr>
-    </w:p>
-    <w:p>
-      <w:pPr>
+      </w:pPr>
+      <w:r>
         <w:rPr>
           <w:rFonts w:ascii="標楷體" w:eastAsia="標楷體" w:hAnsi="標楷體" w:cs="Aharoni"/>
           <w:sz w:val="32"/>
         </w:rPr>
-      </w:pPr>
-      <w:r>
+        <w:t>心得收穫:</w:t>
+      </w:r>
+    </w:p>
+    <w:p>
+      <w:pPr>
+        <w:ind w:firstLine="480"/>
+        <w:rPr>
+          <w:rFonts w:ascii="標楷體" w:eastAsia="標楷體" w:hAnsi="標楷體" w:cs="Aharoni"/>
+        </w:rPr>
+      </w:pPr>
+      <w:r>
+        <w:rPr>
+          <w:rFonts w:ascii="標楷體" w:eastAsia="標楷體" w:hAnsi="標楷體" w:cs="Aharoni"/>
+        </w:rPr>
+        <w:t>Understand the issues and solutions/implementation of hazard detection mechanism in MIPS architecture.</w:t>
+      </w:r>
+    </w:p>
+    <w:p/>
+    <w:p>
+      <w:pPr>
         <w:rPr>
           <w:rFonts w:ascii="標楷體" w:eastAsia="標楷體" w:hAnsi="標楷體" w:cs="Aharoni"/>
           <w:sz w:val="32"/>
         </w:rPr>
-        <w:t>遇到問題及解決方法</w:t>
-      </w:r>
+      </w:pPr>
       <w:r>
         <w:rPr>
           <w:rFonts w:ascii="標楷體" w:eastAsia="標楷體" w:hAnsi="標楷體" w:cs="Aharoni"/>
           <w:sz w:val="32"/>
         </w:rPr>
-        <w:t>:</w:t>
-      </w:r>
-    </w:p>
-    <w:p>
-      <w:pPr>
-        <w:ind w:firstLine="480"/>
-        <w:rPr>
-          <w:rFonts w:ascii="標楷體" w:eastAsia="標楷體" w:hAnsi="標楷體" w:cs="Aharoni" w:hint="eastAsia"/>
-        </w:rPr>
-      </w:pPr>
-      <w:r>
-        <w:rPr>
-          <w:rFonts w:ascii="標楷體" w:eastAsia="標楷體" w:hAnsi="標楷體" w:cs="Aharoni"/>
-        </w:rPr>
-        <w:t xml:space="preserve">In </w:t>
-      </w:r>
-      <w:proofErr w:type="spellStart"/>
-      <w:proofErr w:type="gramStart"/>
-      <w:r>
-        <w:rPr>
-          <w:rFonts w:ascii="標楷體" w:eastAsia="標楷體" w:hAnsi="標楷體" w:cs="Aharoni"/>
-        </w:rPr>
-        <w:t>lw</w:t>
-      </w:r>
-      <w:proofErr w:type="spellEnd"/>
-      <w:proofErr w:type="gramEnd"/>
-      <w:r>
-        <w:rPr>
-          <w:rFonts w:ascii="標楷體" w:eastAsia="標楷體" w:hAnsi="標楷體" w:cs="Aharoni"/>
-        </w:rPr>
-        <w:t xml:space="preserve"> stall cased we need i</w:t>
-      </w:r>
-      <w:r>
-        <w:rPr>
-          <w:rFonts w:ascii="標楷體" w:eastAsia="標楷體" w:hAnsi="標楷體" w:cs="Aharoni"/>
-        </w:rPr>
-        <w:t xml:space="preserve">nsert another </w:t>
-      </w:r>
-      <w:proofErr w:type="spellStart"/>
-      <w:r>
-        <w:rPr>
-          <w:rFonts w:ascii="標楷體" w:eastAsia="標楷體" w:hAnsi="標楷體" w:cs="Aharoni"/>
-        </w:rPr>
-        <w:t>nop</w:t>
-      </w:r>
-      <w:proofErr w:type="spellEnd"/>
-      <w:r>
-        <w:rPr>
-          <w:rFonts w:ascii="標楷體" w:eastAsia="標楷體" w:hAnsi="標楷體" w:cs="Aharoni"/>
-        </w:rPr>
-        <w:t xml:space="preserve"> and keep the old value of </w:t>
-      </w:r>
-      <w:proofErr w:type="spellStart"/>
-      <w:r>
-        <w:rPr>
-          <w:rFonts w:ascii="標楷體" w:eastAsia="標楷體" w:hAnsi="標楷體" w:cs="Aharoni"/>
-        </w:rPr>
-        <w:t>regwrite</w:t>
-      </w:r>
-      <w:proofErr w:type="spellEnd"/>
-      <w:r>
-        <w:rPr>
-          <w:rFonts w:ascii="標楷體" w:eastAsia="標楷體" w:hAnsi="標楷體" w:cs="Aharoni"/>
-        </w:rPr>
-        <w:t>.</w:t>
-      </w:r>
-      <w:r>
-        <w:rPr>
-          <w:rFonts w:ascii="標楷體" w:eastAsia="標楷體" w:hAnsi="標楷體" w:cs="Aharoni" w:hint="eastAsia"/>
-        </w:rPr>
-        <w:t xml:space="preserve"> </w:t>
-      </w:r>
-      <w:r>
-        <w:rPr>
-          <w:rFonts w:ascii="標楷體" w:eastAsia="標楷體" w:hAnsi="標楷體" w:cs="Aharoni" w:hint="eastAsia"/>
-        </w:rPr>
-        <w:t xml:space="preserve">When </w:t>
-      </w:r>
-      <w:proofErr w:type="spellStart"/>
-      <w:proofErr w:type="gramStart"/>
-      <w:r>
-        <w:rPr>
-          <w:rFonts w:ascii="標楷體" w:eastAsia="標楷體" w:hAnsi="標楷體" w:cs="Aharoni" w:hint="eastAsia"/>
-        </w:rPr>
-        <w:t>lw</w:t>
-      </w:r>
-      <w:proofErr w:type="spellEnd"/>
-      <w:proofErr w:type="gramEnd"/>
-      <w:r>
-        <w:rPr>
-          <w:rFonts w:ascii="標楷體" w:eastAsia="標楷體" w:hAnsi="標楷體" w:cs="Aharoni" w:hint="eastAsia"/>
-        </w:rPr>
-        <w:t xml:space="preserve"> is in ex stage, and hazard unit detects data hazard between instruction in id stage and </w:t>
-      </w:r>
-      <w:proofErr w:type="spellStart"/>
-      <w:r>
-        <w:rPr>
-          <w:rFonts w:ascii="標楷體" w:eastAsia="標楷體" w:hAnsi="標楷體" w:cs="Aharoni" w:hint="eastAsia"/>
-        </w:rPr>
-        <w:t>lw</w:t>
-      </w:r>
-      <w:proofErr w:type="spellEnd"/>
-      <w:r>
-        <w:rPr>
-          <w:rFonts w:ascii="標楷體" w:eastAsia="標楷體" w:hAnsi="標楷體" w:cs="Aharoni" w:hint="eastAsia"/>
-        </w:rPr>
-        <w:t xml:space="preserve">, the unit will send out 0 to inform pipe </w:t>
-      </w:r>
-      <w:proofErr w:type="spellStart"/>
-      <w:r>
-        <w:rPr>
-          <w:rFonts w:ascii="標楷體" w:eastAsia="標楷體" w:hAnsi="標楷體" w:cs="Aharoni" w:hint="eastAsia"/>
-        </w:rPr>
-        <w:t>reg</w:t>
-      </w:r>
-      <w:proofErr w:type="spellEnd"/>
-      <w:r>
-        <w:rPr>
-          <w:rFonts w:ascii="標楷體" w:eastAsia="標楷體" w:hAnsi="標楷體" w:cs="Aharoni" w:hint="eastAsia"/>
-        </w:rPr>
-        <w:t xml:space="preserve"> not to write to stall, and send out flush signal to </w:t>
-      </w:r>
-      <w:proofErr w:type="spellStart"/>
-      <w:r>
-        <w:rPr>
-          <w:rFonts w:ascii="標楷體" w:eastAsia="標楷體" w:hAnsi="標楷體" w:cs="Aharoni" w:hint="eastAsia"/>
-        </w:rPr>
-        <w:t>idex</w:t>
-      </w:r>
-      <w:proofErr w:type="spellEnd"/>
-      <w:r>
-        <w:rPr>
-          <w:rFonts w:ascii="標楷體" w:eastAsia="標楷體" w:hAnsi="標楷體" w:cs="Aharoni" w:hint="eastAsia"/>
-        </w:rPr>
-        <w:t xml:space="preserve"> pipe </w:t>
-      </w:r>
-      <w:proofErr w:type="spellStart"/>
-      <w:r>
-        <w:rPr>
-          <w:rFonts w:ascii="標楷體" w:eastAsia="標楷體" w:hAnsi="標楷體" w:cs="Aharoni" w:hint="eastAsia"/>
-        </w:rPr>
-        <w:t>reg</w:t>
-      </w:r>
-      <w:proofErr w:type="spellEnd"/>
-      <w:r>
-        <w:rPr>
-          <w:rFonts w:ascii="標楷體" w:eastAsia="標楷體" w:hAnsi="標楷體" w:cs="Aharoni" w:hint="eastAsia"/>
-        </w:rPr>
-        <w:t xml:space="preserve"> to </w:t>
-      </w:r>
-      <w:r>
-        <w:rPr>
-          <w:rFonts w:ascii="標楷體" w:eastAsia="標楷體" w:hAnsi="標楷體" w:cs="Aharoni" w:hint="eastAsia"/>
-        </w:rPr>
-        <w:t>produce</w:t>
-      </w:r>
-      <w:r>
-        <w:rPr>
-          <w:rFonts w:ascii="標楷體" w:eastAsia="標楷體" w:hAnsi="標楷體" w:cs="Aharoni" w:hint="eastAsia"/>
-        </w:rPr>
-        <w:t xml:space="preserve"> the</w:t>
-      </w:r>
-      <w:r>
-        <w:rPr>
-          <w:rFonts w:ascii="標楷體" w:eastAsia="標楷體" w:hAnsi="標楷體" w:cs="Aharoni" w:hint="eastAsia"/>
-        </w:rPr>
-        <w:t xml:space="preserve"> </w:t>
-      </w:r>
-      <w:proofErr w:type="spellStart"/>
-      <w:r>
-        <w:rPr>
-          <w:rFonts w:ascii="標楷體" w:eastAsia="標楷體" w:hAnsi="標楷體" w:cs="Aharoni" w:hint="eastAsia"/>
-        </w:rPr>
-        <w:t>nop</w:t>
-      </w:r>
-      <w:proofErr w:type="spellEnd"/>
-      <w:r>
-        <w:rPr>
-          <w:rFonts w:ascii="標楷體" w:eastAsia="標楷體" w:hAnsi="標楷體" w:cs="Aharoni" w:hint="eastAsia"/>
-        </w:rPr>
-        <w:t>.</w:t>
-      </w:r>
-    </w:p>
-    <w:p>
-      <w:pPr>
-        <w:ind w:firstLine="480"/>
-        <w:rPr>
-          <w:rFonts w:ascii="標楷體" w:eastAsia="標楷體" w:hAnsi="標楷體" w:cs="Aharoni"/>
-        </w:rPr>
-      </w:pPr>
-      <w:r>
-        <w:rPr>
-          <w:rFonts w:ascii="標楷體" w:eastAsia="標楷體" w:hAnsi="標楷體" w:cs="Aharoni" w:hint="eastAsia"/>
-        </w:rPr>
-        <w:t>Ou</w:t>
-      </w:r>
-      <w:r>
-        <w:rPr>
-          <w:rFonts w:ascii="標楷體" w:eastAsia="標楷體" w:hAnsi="標楷體" w:cs="Aharoni" w:hint="eastAsia"/>
-        </w:rPr>
-        <w:t>r</w:t>
-      </w:r>
-      <w:r>
-        <w:rPr>
-          <w:rFonts w:ascii="標楷體" w:eastAsia="標楷體" w:hAnsi="標楷體" w:cs="Aharoni" w:hint="eastAsia"/>
-        </w:rPr>
-        <w:t xml:space="preserve"> stage</w:t>
-      </w:r>
-      <w:r>
-        <w:rPr>
-          <w:rFonts w:ascii="標楷體" w:eastAsia="標楷體" w:hAnsi="標楷體" w:cs="Aharoni" w:hint="eastAsia"/>
-        </w:rPr>
-        <w:t xml:space="preserve"> that sending signal of jump</w:t>
-      </w:r>
-      <w:r>
-        <w:rPr>
-          <w:rFonts w:ascii="標楷體" w:eastAsia="標楷體" w:hAnsi="標楷體" w:cs="Aharoni" w:hint="eastAsia"/>
-        </w:rPr>
-        <w:t xml:space="preserve"> is former than branch, and thus branch </w:t>
-      </w:r>
-      <w:r>
-        <w:rPr>
-          <w:rFonts w:ascii="標楷體" w:eastAsia="標楷體" w:hAnsi="標楷體" w:cs="Aharoni" w:hint="eastAsia"/>
-        </w:rPr>
-        <w:t>must be</w:t>
-      </w:r>
-      <w:r>
-        <w:rPr>
-          <w:rFonts w:ascii="標楷體" w:eastAsia="標楷體" w:hAnsi="標楷體" w:cs="Aharoni" w:hint="eastAsia"/>
-        </w:rPr>
-        <w:t xml:space="preserve"> prior to jump due to order of stage.</w:t>
-      </w:r>
-      <w:r>
-        <w:rPr>
-          <w:rFonts w:ascii="標楷體" w:eastAsia="標楷體" w:hAnsi="標楷體" w:cs="Aharoni" w:hint="eastAsia"/>
-        </w:rPr>
-        <w:t xml:space="preserve"> Also, all jumps and branches need to flush previous pipe </w:t>
-      </w:r>
-      <w:proofErr w:type="spellStart"/>
-      <w:r>
-        <w:rPr>
-          <w:rFonts w:ascii="標楷體" w:eastAsia="標楷體" w:hAnsi="標楷體" w:cs="Aharoni" w:hint="eastAsia"/>
-        </w:rPr>
-        <w:t>reg</w:t>
-      </w:r>
-      <w:r>
-        <w:rPr>
-          <w:rFonts w:ascii="標楷體" w:eastAsia="標楷體" w:hAnsi="標楷體" w:cs="Aharoni" w:hint="eastAsia"/>
-        </w:rPr>
-        <w:t>s</w:t>
-      </w:r>
-      <w:proofErr w:type="spellEnd"/>
-      <w:r>
-        <w:rPr>
-          <w:rFonts w:ascii="標楷體" w:eastAsia="標楷體" w:hAnsi="標楷體" w:cs="Aharoni" w:hint="eastAsia"/>
-        </w:rPr>
-        <w:t xml:space="preserve"> if jumps or branches</w:t>
-      </w:r>
-      <w:r>
-        <w:rPr>
-          <w:rFonts w:ascii="標楷體" w:eastAsia="標楷體" w:hAnsi="標楷體" w:cs="Aharoni" w:hint="eastAsia"/>
-        </w:rPr>
-        <w:t xml:space="preserve"> happen.</w:t>
-      </w:r>
-      <w:r>
-        <w:rPr>
-          <w:rFonts w:ascii="標楷體" w:eastAsia="標楷體" w:hAnsi="標楷體" w:cs="Aharoni"/>
-        </w:rPr>
-        <w:br/>
-      </w:r>
-      <w:r>
-        <w:rPr>
-          <w:rFonts w:ascii="標楷體" w:eastAsia="標楷體" w:hAnsi="標楷體" w:cs="Aharoni" w:hint="eastAsia"/>
-        </w:rPr>
-        <w:t xml:space="preserve">    </w:t>
-      </w:r>
-      <w:r>
-        <w:rPr>
-          <w:rFonts w:ascii="標楷體" w:eastAsia="標楷體" w:hAnsi="標楷體" w:cs="Aharoni"/>
-        </w:rPr>
-        <w:t xml:space="preserve">There's no </w:t>
-      </w:r>
-      <w:proofErr w:type="spellStart"/>
-      <w:r>
-        <w:rPr>
-          <w:rFonts w:ascii="標楷體" w:eastAsia="標楷體" w:hAnsi="標楷體" w:cs="Aharoni"/>
-        </w:rPr>
-        <w:t>testcase</w:t>
-      </w:r>
-      <w:proofErr w:type="spellEnd"/>
-      <w:r>
-        <w:rPr>
-          <w:rFonts w:ascii="標楷體" w:eastAsia="標楷體" w:hAnsi="標楷體" w:cs="Aharoni"/>
-        </w:rPr>
-        <w:t xml:space="preserve"> from TAs so we need to write our own</w:t>
-      </w:r>
-      <w:r>
-        <w:rPr>
-          <w:rFonts w:ascii="標楷體" w:eastAsia="標楷體" w:hAnsi="標楷體" w:cs="Aharoni" w:hint="eastAsia"/>
-        </w:rPr>
-        <w:t xml:space="preserve"> to make</w:t>
-      </w:r>
-      <w:r>
-        <w:rPr>
-          <w:rFonts w:ascii="標楷體" w:eastAsia="標楷體" w:hAnsi="標楷體" w:cs="Aharoni"/>
-        </w:rPr>
-        <w:t>.</w:t>
-      </w:r>
-    </w:p>
-    <w:p>
-      <w:pPr>
-        <w:rPr>
-          <w:rFonts w:ascii="標楷體" w:eastAsia="標楷體" w:hAnsi="標楷體" w:cs="Aharoni"/>
-        </w:rPr>
-      </w:pPr>
+        <w:t>分工表:</w:t>
+      </w:r>
     </w:p>
     <w:p>
       <w:pPr>
@@ -1372,118 +1331,22 @@
           <w:rFonts w:ascii="標楷體" w:eastAsia="標楷體" w:hAnsi="標楷體" w:cs="Aharoni"/>
           <w:sz w:val="32"/>
         </w:rPr>
-        <w:t>心得收穫</w:t>
-      </w:r>
-      <w:r>
+        <w:t>0016014徐若揚 Basic and Advance.</w:t>
+      </w:r>
+    </w:p>
+    <w:p>
+      <w:pPr>
         <w:rPr>
           <w:rFonts w:ascii="標楷體" w:eastAsia="標楷體" w:hAnsi="標楷體" w:cs="Aharoni"/>
           <w:sz w:val="32"/>
         </w:rPr>
-        <w:t>:</w:t>
-      </w:r>
-    </w:p>
-    <w:p>
-      <w:pPr>
-        <w:ind w:firstLine="480"/>
-        <w:rPr>
-          <w:rFonts w:ascii="標楷體" w:eastAsia="標楷體" w:hAnsi="標楷體" w:cs="Aharoni"/>
-        </w:rPr>
-      </w:pPr>
-      <w:bookmarkStart w:id="0" w:name="_GoBack"/>
-      <w:bookmarkEnd w:id="0"/>
-      <w:r>
-        <w:rPr>
-          <w:rFonts w:ascii="標楷體" w:eastAsia="標楷體" w:hAnsi="標楷體" w:cs="Aharoni"/>
-        </w:rPr>
-        <w:t>Understand the issues and solutions/implementation of hazard detection mechanism in MIPS architecture.</w:t>
-      </w:r>
-    </w:p>
-    <w:p/>
-    <w:p>
-      <w:pPr>
+      </w:pPr>
+      <w:r>
         <w:rPr>
           <w:rFonts w:ascii="標楷體" w:eastAsia="標楷體" w:hAnsi="標楷體" w:cs="Aharoni"/>
           <w:sz w:val="32"/>
         </w:rPr>
-      </w:pPr>
-      <w:r>
-        <w:rPr>
-          <w:rFonts w:ascii="標楷體" w:eastAsia="標楷體" w:hAnsi="標楷體" w:cs="Aharoni"/>
-          <w:sz w:val="32"/>
-        </w:rPr>
-        <w:t>分工表</w:t>
-      </w:r>
-      <w:r>
-        <w:rPr>
-          <w:rFonts w:ascii="標楷體" w:eastAsia="標楷體" w:hAnsi="標楷體" w:cs="Aharoni"/>
-          <w:sz w:val="32"/>
-        </w:rPr>
-        <w:t>:</w:t>
-      </w:r>
-    </w:p>
-    <w:p>
-      <w:pPr>
-        <w:rPr>
-          <w:rFonts w:ascii="標楷體" w:eastAsia="標楷體" w:hAnsi="標楷體" w:cs="Aharoni"/>
-          <w:sz w:val="32"/>
-        </w:rPr>
-      </w:pPr>
-      <w:r>
-        <w:rPr>
-          <w:rFonts w:ascii="標楷體" w:eastAsia="標楷體" w:hAnsi="標楷體" w:cs="Aharoni"/>
-          <w:sz w:val="32"/>
-        </w:rPr>
-        <w:t>0016014</w:t>
-      </w:r>
-      <w:r>
-        <w:rPr>
-          <w:rFonts w:ascii="標楷體" w:eastAsia="標楷體" w:hAnsi="標楷體" w:cs="Aharoni"/>
-          <w:sz w:val="32"/>
-        </w:rPr>
-        <w:t>徐若揚</w:t>
-      </w:r>
-      <w:r>
-        <w:rPr>
-          <w:rFonts w:ascii="標楷體" w:eastAsia="標楷體" w:hAnsi="標楷體" w:cs="Aharoni"/>
-          <w:sz w:val="32"/>
-        </w:rPr>
-        <w:t xml:space="preserve"> Basic and Advance</w:t>
-      </w:r>
-      <w:r>
-        <w:rPr>
-          <w:rFonts w:ascii="標楷體" w:eastAsia="標楷體" w:hAnsi="標楷體" w:cs="Aharoni"/>
-          <w:sz w:val="32"/>
-        </w:rPr>
-        <w:t>.</w:t>
-      </w:r>
-    </w:p>
-    <w:p>
-      <w:pPr>
-        <w:rPr>
-          <w:rFonts w:ascii="標楷體" w:eastAsia="標楷體" w:hAnsi="標楷體" w:cs="Aharoni"/>
-          <w:sz w:val="32"/>
-        </w:rPr>
-      </w:pPr>
-      <w:r>
-        <w:rPr>
-          <w:rFonts w:ascii="標楷體" w:eastAsia="標楷體" w:hAnsi="標楷體" w:cs="Aharoni"/>
-          <w:sz w:val="32"/>
-        </w:rPr>
-        <w:t>0016045</w:t>
-      </w:r>
-      <w:r>
-        <w:rPr>
-          <w:rFonts w:ascii="標楷體" w:eastAsia="標楷體" w:hAnsi="標楷體" w:cs="Aharoni"/>
-          <w:sz w:val="32"/>
-        </w:rPr>
-        <w:t>李晏銘</w:t>
-      </w:r>
-      <w:r>
-        <w:rPr>
-          <w:rFonts w:ascii="標楷體" w:eastAsia="標楷體" w:hAnsi="標楷體" w:cs="Aharoni"/>
-          <w:sz w:val="32"/>
-        </w:rPr>
-        <w:t xml:space="preserve"> Code review and Report.</w:t>
+        <w:t>0016045李晏銘 Code review and Report.</w:t>
       </w:r>
     </w:p>
     <w:p>

</xml_diff>